<commit_message>
Finished proof of concept
</commit_message>
<xml_diff>
--- a/student-final/Documents/Templates/certificate-template.docx
+++ b/student-final/Documents/Templates/certificate-template.docx
@@ -110,6 +110,7 @@
           </w:tcPr>
           <w:p>
             <w:pPr>
+              <w:pStyle w:val="Normal"/>
               <w:ind w:right="576"/>
               <w:jc w:val="right"/>
               <w:rPr>
@@ -126,7 +127,7 @@
                 <w:szCs w:val="20"/>
                 <w:lang w:val="ro-RO"/>
               </w:rPr>
-              <w:t>{{QR}}</w:t>
+              <w:t>[QR]</w:t>
             </w:r>
           </w:p>
         </w:tc>
@@ -152,7 +153,7 @@
             <w:r>
               <w:rPr>
                 <w:rFonts w:ascii="Montserrat Light" w:hAnsi="Montserrat Light"/>
-                <w:color w:val="7F7F7F" w:themeColor="text1" w:themeTint="80" w:themeShade="FF"/>
+                <w:color w:val="000000" w:themeColor="text1" w:themeTint="FF" w:themeShade="FF"/>
                 <w:sz w:val="24"/>
                 <w:szCs w:val="24"/>
                 <w:lang w:val="ro-RO"/>
@@ -175,7 +176,17 @@
                 <w:szCs w:val="24"/>
                 <w:lang w:val="ro-RO"/>
               </w:rPr>
-              <w:t>NRADEVERINTA</w:t>
+              <w:t xml:space="preserve">[NRADEVERINTA] </w:t>
+            </w:r>
+            <w:r>
+              <w:rPr>
+                <w:rFonts w:ascii="Montserrat Light" w:hAnsi="Montserrat Light"/>
+                <w:color w:val="000000" w:themeColor="text1" w:themeTint="FF" w:themeShade="FF"/>
+                <w:sz w:val="24"/>
+                <w:szCs w:val="24"/>
+                <w:lang w:val="ro-RO"/>
+              </w:rPr>
+              <w:t>/</w:t>
             </w:r>
             <w:r>
               <w:rPr>
@@ -189,30 +200,11 @@
             <w:r>
               <w:rPr>
                 <w:rFonts w:ascii="Montserrat Light" w:hAnsi="Montserrat Light"/>
-                <w:color w:val="7F7F7F" w:themeColor="text1" w:themeTint="80" w:themeShade="FF"/>
                 <w:sz w:val="24"/>
                 <w:szCs w:val="24"/>
                 <w:lang w:val="ro-RO"/>
               </w:rPr>
-              <w:t>/</w:t>
-            </w:r>
-            <w:r>
-              <w:rPr>
-                <w:rFonts w:ascii="Montserrat Light" w:hAnsi="Montserrat Light"/>
-                <w:sz w:val="24"/>
-                <w:szCs w:val="24"/>
-                <w:lang w:val="ro-RO"/>
-              </w:rPr>
-              <w:t xml:space="preserve"> </w:t>
-            </w:r>
-            <w:r>
-              <w:rPr>
-                <w:rFonts w:ascii="Montserrat Light" w:hAnsi="Montserrat Light"/>
-                <w:sz w:val="24"/>
-                <w:szCs w:val="24"/>
-                <w:lang w:val="ro-RO"/>
-              </w:rPr>
-              <w:t>DATA</w:t>
+              <w:t>[DATA]</w:t>
             </w:r>
           </w:p>
         </w:tc>
@@ -309,7 +301,15 @@
                 <w:kern w:val="24"/>
                 <w:lang w:val="ro-RO"/>
               </w:rPr>
-              <w:t>NUME</w:t>
+              <w:t xml:space="preserve">[</w:t>
+            </w:r>
+            <w:r>
+              <w:rPr>
+                <w:rFonts w:ascii="Montserrat Light" w:hAnsi="Montserrat Light" w:eastAsia="+mn-ea" w:cs="+mn-cs"/>
+                <w:color w:val="000000" w:themeColor="text1" w:themeTint="FF" w:themeShade="FF"/>
+                <w:lang w:val="ro-RO"/>
+              </w:rPr>
+              <w:t xml:space="preserve">NUME] </w:t>
             </w:r>
             <w:r>
               <w:rPr>
@@ -319,7 +319,7 @@
                 <w:kern w:val="24"/>
                 <w:lang w:val="ro-RO"/>
               </w:rPr>
-              <w:t xml:space="preserve"> </w:t>
+              <w:t xml:space="preserve">este înscris la Facultatea de </w:t>
             </w:r>
             <w:r>
               <w:rPr>
@@ -329,7 +329,7 @@
                 <w:kern w:val="24"/>
                 <w:lang w:val="ro-RO"/>
               </w:rPr>
-              <w:t xml:space="preserve">este înscris la Facultatea de </w:t>
+              <w:t xml:space="preserve">Inginerie la secția </w:t>
             </w:r>
             <w:r>
               <w:rPr>
@@ -339,7 +339,15 @@
                 <w:kern w:val="24"/>
                 <w:lang w:val="ro-RO"/>
               </w:rPr>
-              <w:t xml:space="preserve">Inginerie la secția </w:t>
+              <w:t xml:space="preserve">[</w:t>
+            </w:r>
+            <w:r>
+              <w:rPr>
+                <w:rFonts w:ascii="Montserrat Light" w:hAnsi="Montserrat Light" w:eastAsia="+mn-ea" w:cs="+mn-cs"/>
+                <w:color w:val="000000" w:themeColor="text1" w:themeTint="FF" w:themeShade="FF"/>
+                <w:lang w:val="ro-RO"/>
+              </w:rPr>
+              <w:t xml:space="preserve">SECTIE] </w:t>
             </w:r>
             <w:r>
               <w:rPr>
@@ -349,7 +357,7 @@
                 <w:kern w:val="24"/>
                 <w:lang w:val="ro-RO"/>
               </w:rPr>
-              <w:t>SECTIE</w:t>
+              <w:t xml:space="preserve">din cadrul Universității „Lucian Blaga” din Sibiu, anul </w:t>
             </w:r>
             <w:r>
               <w:rPr>
@@ -359,7 +367,15 @@
                 <w:kern w:val="24"/>
                 <w:lang w:val="ro-RO"/>
               </w:rPr>
-              <w:t xml:space="preserve"> din cadrul Universității „Lucian Blaga” din Sibiu, anul </w:t>
+              <w:t xml:space="preserve">[</w:t>
+            </w:r>
+            <w:r>
+              <w:rPr>
+                <w:rFonts w:ascii="Montserrat Light" w:hAnsi="Montserrat Light" w:eastAsia="+mn-ea" w:cs="+mn-cs"/>
+                <w:color w:val="000000" w:themeColor="text1" w:themeTint="FF" w:themeShade="FF"/>
+                <w:lang w:val="ro-RO"/>
+              </w:rPr>
+              <w:t>AN]</w:t>
             </w:r>
             <w:r>
               <w:rPr>
@@ -369,7 +385,7 @@
                 <w:kern w:val="24"/>
                 <w:lang w:val="ro-RO"/>
               </w:rPr>
-              <w:t>AN.</w:t>
+              <w:t>.</w:t>
             </w:r>
           </w:p>
           <w:p>
@@ -410,7 +426,15 @@
                 <w:kern w:val="24"/>
                 <w:lang w:val="ro-RO"/>
               </w:rPr>
-              <w:t>MOTIV</w:t>
+              <w:t xml:space="preserve">[</w:t>
+            </w:r>
+            <w:r>
+              <w:rPr>
+                <w:rFonts w:ascii="Montserrat Light" w:hAnsi="Montserrat Light" w:eastAsia="+mn-ea" w:cs="+mn-cs"/>
+                <w:color w:val="000000" w:themeColor="text1" w:themeTint="FF" w:themeShade="FF"/>
+                <w:lang w:val="ro-RO"/>
+              </w:rPr>
+              <w:t>MOTIV]</w:t>
             </w:r>
             <w:r>
               <w:rPr>

</xml_diff>